<commit_message>
Update typo in exercise 01
</commit_message>
<xml_diff>
--- a/labmanual/English/WW101-06b-Sockets-TLS.docx
+++ b/labmanual/English/WW101-06b-Sockets-TLS.docx
@@ -9,9 +9,7 @@
         </w:rPr>
       </w:pPr>
       <w:bookmarkStart w:id="0" w:name="_Hlk484770630"/>
-      <w:bookmarkStart w:id="1" w:name="_GoBack"/>
       <w:bookmarkEnd w:id="0"/>
-      <w:bookmarkEnd w:id="1"/>
       <w:r>
         <w:rPr>
           <w:rStyle w:val="BookTitle"/>
@@ -877,12 +875,12 @@
       <w:pPr>
         <w:pStyle w:val="Heading1"/>
       </w:pPr>
-      <w:bookmarkStart w:id="2" w:name="_Toc509826702"/>
+      <w:bookmarkStart w:id="1" w:name="_Toc509826702"/>
       <w:r>
         <w:lastRenderedPageBreak/>
         <w:t>Security: Symmetric and Asymmetric Encryption: A Foundation</w:t>
       </w:r>
-      <w:bookmarkEnd w:id="2"/>
+      <w:bookmarkEnd w:id="1"/>
     </w:p>
     <w:p>
       <w:r>
@@ -910,13 +908,29 @@
         <w:t>"</w:t>
       </w:r>
       <w:r>
-        <w:t xml:space="preserve"> stands for Secure.  The reason it is called Secure is that it uses an encrypted channel for all communication.  But how can that be?  How do you get a secure channel going?  And what does it mean to have a secure channel?  What is secure?  This is a very complicated topic, as establishing a fundamental mathematical understanding of encryption requires competence in advanced mathematics that is far beyond almost everyone. It is also beyond what there is room to type in this manual.  It is also far beyond what I have the ability to explain.  But, don</w:t>
+        <w:t xml:space="preserve"> stands for Secure.  The reason it is called Secure is that it uses an encrypted channel for all communication.  But how can that be?  How do you get a secure channel going?  And what does it mean to have a secure channel?  What is secure?  This is a very complicated topic, as establishing a fundamental mathematical understanding of encryption requires competence in advanced mathematics that is far beyond almost everyone. It is also beyond what there is room to type in this manual.  It is also far beyond what I </w:t>
+      </w:r>
+      <w:proofErr w:type="gramStart"/>
+      <w:r>
+        <w:t>have the ability to</w:t>
+      </w:r>
+      <w:proofErr w:type="gramEnd"/>
+      <w:r>
+        <w:t xml:space="preserve"> explain.  But, don</w:t>
       </w:r>
       <w:r>
         <w:t>'</w:t>
       </w:r>
       <w:r>
-        <w:t>t despair.  The practical aspects of getting this going are actually pretty simple.</w:t>
+        <w:t xml:space="preserve">t despair.  The practical aspects of getting this going are </w:t>
+      </w:r>
+      <w:proofErr w:type="gramStart"/>
+      <w:r>
+        <w:t>actually pretty</w:t>
+      </w:r>
+      <w:proofErr w:type="gramEnd"/>
+      <w:r>
+        <w:t xml:space="preserve"> simple.</w:t>
       </w:r>
     </w:p>
     <w:p>
@@ -933,7 +947,15 @@
         <w:t>"</w:t>
       </w:r>
       <w:r>
-        <w:t>.  You then transmit the cipher-text over the network.  When the other side receives the data it decrypts the cipher-text by combining it with a key, and running the decrypt</w:t>
+        <w:t xml:space="preserve">.  You then transmit the cipher-text over the network.  When the other side receives the </w:t>
+      </w:r>
+      <w:proofErr w:type="gramStart"/>
+      <w:r>
+        <w:t>data</w:t>
+      </w:r>
+      <w:proofErr w:type="gramEnd"/>
+      <w:r>
+        <w:t xml:space="preserve"> it decrypts the cipher-text by combining it with a key, and running the decrypt</w:t>
       </w:r>
       <w:r>
         <w:t>ion</w:t>
@@ -985,7 +1007,15 @@
         <w:t>ion</w:t>
       </w:r>
       <w:r>
-        <w:t xml:space="preserve"> key is exactly the same as the decrypt</w:t>
+        <w:t xml:space="preserve"> key is </w:t>
+      </w:r>
+      <w:proofErr w:type="gramStart"/>
+      <w:r>
+        <w:t>exactly the same</w:t>
+      </w:r>
+      <w:proofErr w:type="gramEnd"/>
+      <w:r>
+        <w:t xml:space="preserve"> as the decrypt</w:t>
       </w:r>
       <w:r>
         <w:t>ion</w:t>
@@ -1467,7 +1497,15 @@
         <w:t>an</w:t>
       </w:r>
       <w:r>
-        <w:t xml:space="preserve"> Intermediate CA Public Key or the Root CA Public Key then you have validated the connection.  This morning when I looked at the certificates on my Mac there were 179 built in, valid Root certificates.</w:t>
+        <w:t xml:space="preserve"> Intermediate CA Public Key or the Root CA Public </w:t>
+      </w:r>
+      <w:proofErr w:type="gramStart"/>
+      <w:r>
+        <w:t>Key</w:t>
+      </w:r>
+      <w:proofErr w:type="gramEnd"/>
+      <w:r>
+        <w:t xml:space="preserve"> then you have validated the connection.  This morning when I looked at the certificates on my Mac there were 179 built in, valid Root certificates.</w:t>
       </w:r>
     </w:p>
     <w:p>
@@ -1507,7 +1545,15 @@
         </w:r>
       </w:hyperlink>
       <w:r>
-        <w:t xml:space="preserve"> which is essentially a fancy checksum.  With a simple checksum you just add up all of the values in a file mod-256 so you will end up with a value between 0-255 (or mod-2^16 or mod-2^32).  Even with big checksums (2^32) it is easy to come up with two input files that have the same checksum i.e. there is a collision.  These collisions can lead to a checksum being falsified.  To prevent collisions, there are several algorithms including </w:t>
+        <w:t xml:space="preserve"> which is essentially a fancy checksum.  With a simple checksum you just add up </w:t>
+      </w:r>
+      <w:proofErr w:type="gramStart"/>
+      <w:r>
+        <w:t>all of</w:t>
+      </w:r>
+      <w:proofErr w:type="gramEnd"/>
+      <w:r>
+        <w:t xml:space="preserve"> the values in a file mod-256 so you will end up with a value between 0-255 (or mod-2^16 or mod-2^32).  Even with big checksums (2^32) it is easy to come up with two input files that have the same checksum i.e. there is a collision.  These collisions can lead to a checksum being falsified.  To prevent collisions, there are several algorithms including </w:t>
       </w:r>
       <w:hyperlink r:id="rId16" w:history="1">
         <w:r>
@@ -1598,7 +1644,15 @@
         <w:t>private</w:t>
       </w:r>
       <w:r>
-        <w:t xml:space="preserve"> key. The result is the signature. Because the CA is using its private key, it is the only one capable of creating that particular encryption but </w:t>
+        <w:t xml:space="preserve"> key. The result is the signature. Because the CA is using its private key, it is the only one capable of creating that particular </w:t>
+      </w:r>
+      <w:proofErr w:type="gramStart"/>
+      <w:r>
+        <w:t>encryption</w:t>
+      </w:r>
+      <w:proofErr w:type="gramEnd"/>
+      <w:r>
+        <w:t xml:space="preserve"> but </w:t>
       </w:r>
       <w:r>
         <w:rPr>
@@ -1703,7 +1757,15 @@
         </w:numPr>
       </w:pPr>
       <w:r>
-        <w:t>Compare your calculated digest with the unencrypted digest. If they match then nothing has been changed (the certificate has not been tampered with).</w:t>
+        <w:t xml:space="preserve">Compare your calculated digest with the unencrypted digest. If they </w:t>
+      </w:r>
+      <w:proofErr w:type="gramStart"/>
+      <w:r>
+        <w:t>match</w:t>
+      </w:r>
+      <w:proofErr w:type="gramEnd"/>
+      <w:r>
+        <w:t xml:space="preserve"> then nothing has been changed (the certificate has not been tampered with).</w:t>
       </w:r>
     </w:p>
     <w:p>
@@ -1721,7 +1783,15 @@
         <w:t>'</w:t>
       </w:r>
       <w:r>
-        <w:t xml:space="preserve">s public key (from the certificate) against your known list (built into your firmware). If you recognize the key then you assume that the CA has </w:t>
+        <w:t xml:space="preserve">s public key (from the certificate) against your known list (built into your firmware). If you recognize the </w:t>
+      </w:r>
+      <w:proofErr w:type="gramStart"/>
+      <w:r>
+        <w:t>key</w:t>
+      </w:r>
+      <w:proofErr w:type="gramEnd"/>
+      <w:r>
+        <w:t xml:space="preserve"> then you assume that the CA has </w:t>
       </w:r>
       <w:r>
         <w:t>"</w:t>
@@ -1799,22 +1869,22 @@
       <w:pPr>
         <w:pStyle w:val="Heading1"/>
       </w:pPr>
-      <w:bookmarkStart w:id="3" w:name="_Toc509826703"/>
+      <w:bookmarkStart w:id="2" w:name="_Toc509826703"/>
       <w:r>
         <w:lastRenderedPageBreak/>
         <w:t>X.509 Certificates</w:t>
       </w:r>
+      <w:bookmarkEnd w:id="2"/>
+    </w:p>
+    <w:p>
+      <w:pPr>
+        <w:pStyle w:val="Heading2"/>
+      </w:pPr>
+      <w:bookmarkStart w:id="3" w:name="_Toc509826704"/>
+      <w:r>
+        <w:t>Basics</w:t>
+      </w:r>
       <w:bookmarkEnd w:id="3"/>
-    </w:p>
-    <w:p>
-      <w:pPr>
-        <w:pStyle w:val="Heading2"/>
-      </w:pPr>
-      <w:bookmarkStart w:id="4" w:name="_Toc509826704"/>
-      <w:r>
-        <w:t>Basics</w:t>
-      </w:r>
-      <w:bookmarkEnd w:id="4"/>
     </w:p>
     <w:p>
       <w:r>
@@ -2058,12 +2128,12 @@
       <w:pPr>
         <w:pStyle w:val="Heading2"/>
       </w:pPr>
-      <w:bookmarkStart w:id="5" w:name="_Toc509826705"/>
+      <w:bookmarkStart w:id="4" w:name="_Toc509826705"/>
       <w:r>
         <w:lastRenderedPageBreak/>
         <w:t>Downloading Certificates</w:t>
       </w:r>
-      <w:bookmarkEnd w:id="5"/>
+      <w:bookmarkEnd w:id="4"/>
     </w:p>
     <w:p>
       <w:r>
@@ -2213,7 +2283,7 @@
           </mc:Choice>
           <mc:Fallback>
             <w:pict>
-              <v:roundrect w14:anchorId="22EEF80B" id="Rectangle: Rounded Corners 16" o:spid="_x0000_s1026" style="position:absolute;margin-left:447pt;margin-top:21.55pt;width:18.75pt;height:15.5pt;z-index:251623936;visibility:visible;mso-wrap-style:square;mso-height-percent:0;mso-wrap-distance-left:9pt;mso-wrap-distance-top:0;mso-wrap-distance-right:9pt;mso-wrap-distance-bottom:0;mso-position-horizontal:absolute;mso-position-horizontal-relative:text;mso-position-vertical:absolute;mso-position-vertical-relative:text;mso-height-percent:0;mso-height-relative:margin;v-text-anchor:middle" arcsize="10923f" o:gfxdata="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" filled="f" strokecolor="red" strokeweight="3pt">
+              <v:roundrect w14:anchorId="3FE81A52" id="Rectangle: Rounded Corners 16" o:spid="_x0000_s1026" style="position:absolute;margin-left:447pt;margin-top:21.55pt;width:18.75pt;height:15.5pt;z-index:251623936;visibility:visible;mso-wrap-style:square;mso-height-percent:0;mso-wrap-distance-left:9pt;mso-wrap-distance-top:0;mso-wrap-distance-right:9pt;mso-wrap-distance-bottom:0;mso-position-horizontal:absolute;mso-position-horizontal-relative:text;mso-position-vertical:absolute;mso-position-vertical-relative:text;mso-height-percent:0;mso-height-relative:margin;v-text-anchor:middle" arcsize="10923f" o:gfxdata="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" filled="f" strokecolor="red" strokeweight="3pt">
                 <v:stroke joinstyle="miter"/>
               </v:roundrect>
             </w:pict>
@@ -2371,7 +2441,7 @@
           </mc:Choice>
           <mc:Fallback>
             <w:pict>
-              <v:roundrect w14:anchorId="2C3D3BEB" id="Rectangle: Rounded Corners 17" o:spid="_x0000_s1026" style="position:absolute;margin-left:408pt;margin-top:132.85pt;width:42pt;height:14.5pt;z-index:251628032;visibility:visible;mso-wrap-style:square;mso-width-percent:0;mso-height-percent:0;mso-wrap-distance-left:9pt;mso-wrap-distance-top:0;mso-wrap-distance-right:9pt;mso-wrap-distance-bottom:0;mso-position-horizontal:absolute;mso-position-horizontal-relative:text;mso-position-vertical:absolute;mso-position-vertical-relative:text;mso-width-percent:0;mso-height-percent:0;mso-width-relative:margin;mso-height-relative:margin;v-text-anchor:middle" arcsize="10923f" o:gfxdata="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" filled="f" strokecolor="red" strokeweight="3pt">
+              <v:roundrect w14:anchorId="10F3607A" id="Rectangle: Rounded Corners 17" o:spid="_x0000_s1026" style="position:absolute;margin-left:408pt;margin-top:132.85pt;width:42pt;height:14.5pt;z-index:251628032;visibility:visible;mso-wrap-style:square;mso-width-percent:0;mso-height-percent:0;mso-wrap-distance-left:9pt;mso-wrap-distance-top:0;mso-wrap-distance-right:9pt;mso-wrap-distance-bottom:0;mso-position-horizontal:absolute;mso-position-horizontal-relative:text;mso-position-vertical:absolute;mso-position-vertical-relative:text;mso-width-percent:0;mso-height-percent:0;mso-width-relative:margin;mso-height-relative:margin;v-text-anchor:middle" arcsize="10923f" o:gfxdata="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" filled="f" strokecolor="red" strokeweight="3pt">
                 <v:stroke joinstyle="miter"/>
               </v:roundrect>
             </w:pict>
@@ -2529,7 +2599,21 @@
           <w:u w:val="single"/>
         </w:rPr>
         <w:lastRenderedPageBreak/>
-        <w:t>intermediate since it will be valid for a longer period of time and it will validate more connections than the intermediate</w:t>
+        <w:t xml:space="preserve">intermediate since it will be valid for a longer </w:t>
+      </w:r>
+      <w:proofErr w:type="gramStart"/>
+      <w:r>
+        <w:rPr>
+          <w:u w:val="single"/>
+        </w:rPr>
+        <w:t>period of time</w:t>
+      </w:r>
+      <w:proofErr w:type="gramEnd"/>
+      <w:r>
+        <w:rPr>
+          <w:u w:val="single"/>
+        </w:rPr>
+        <w:t xml:space="preserve"> and it will validate more connections than the intermediate</w:t>
       </w:r>
       <w:r>
         <w:rPr>
@@ -2628,7 +2712,7 @@
           </mc:Choice>
           <mc:Fallback>
             <w:pict>
-              <v:roundrect w14:anchorId="70F1611D" id="Rectangle: Rounded Corners 35" o:spid="_x0000_s1026" style="position:absolute;margin-left:285.95pt;margin-top:170.9pt;width:63.85pt;height:16.95pt;z-index:251674112;visibility:visible;mso-wrap-style:square;mso-width-percent:0;mso-height-percent:0;mso-wrap-distance-left:9pt;mso-wrap-distance-top:0;mso-wrap-distance-right:9pt;mso-wrap-distance-bottom:0;mso-position-horizontal:absolute;mso-position-horizontal-relative:text;mso-position-vertical:absolute;mso-position-vertical-relative:text;mso-width-percent:0;mso-height-percent:0;mso-width-relative:margin;mso-height-relative:margin;v-text-anchor:middle" arcsize="10923f" o:gfxdata="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" filled="f" strokecolor="red" strokeweight="3pt">
+              <v:roundrect w14:anchorId="6C9EF8BC" id="Rectangle: Rounded Corners 35" o:spid="_x0000_s1026" style="position:absolute;margin-left:285.95pt;margin-top:170.9pt;width:63.85pt;height:16.95pt;z-index:251674112;visibility:visible;mso-wrap-style:square;mso-width-percent:0;mso-height-percent:0;mso-wrap-distance-left:9pt;mso-wrap-distance-top:0;mso-wrap-distance-right:9pt;mso-wrap-distance-bottom:0;mso-position-horizontal:absolute;mso-position-horizontal-relative:text;mso-position-vertical:absolute;mso-position-vertical-relative:text;mso-width-percent:0;mso-height-percent:0;mso-width-relative:margin;mso-height-relative:margin;v-text-anchor:middle" arcsize="10923f" o:gfxdata="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" filled="f" strokecolor="red" strokeweight="3pt">
                 <v:stroke joinstyle="miter"/>
               </v:roundrect>
             </w:pict>
@@ -2710,7 +2794,7 @@
           </mc:Choice>
           <mc:Fallback>
             <w:pict>
-              <v:roundrect w14:anchorId="478942C0" id="Rectangle: Rounded Corners 19" o:spid="_x0000_s1026" style="position:absolute;margin-left:192.85pt;margin-top:17.6pt;width:56.35pt;height:13.3pt;z-index:251660800;visibility:visible;mso-wrap-style:square;mso-width-percent:0;mso-height-percent:0;mso-wrap-distance-left:9pt;mso-wrap-distance-top:0;mso-wrap-distance-right:9pt;mso-wrap-distance-bottom:0;mso-position-horizontal:absolute;mso-position-horizontal-relative:text;mso-position-vertical:absolute;mso-position-vertical-relative:text;mso-width-percent:0;mso-height-percent:0;mso-width-relative:margin;mso-height-relative:margin;v-text-anchor:middle" arcsize="10923f" o:gfxdata="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" filled="f" strokecolor="red" strokeweight="3pt">
+              <v:roundrect w14:anchorId="12AD9E06" id="Rectangle: Rounded Corners 19" o:spid="_x0000_s1026" style="position:absolute;margin-left:192.85pt;margin-top:17.6pt;width:56.35pt;height:13.3pt;z-index:251660800;visibility:visible;mso-wrap-style:square;mso-width-percent:0;mso-height-percent:0;mso-wrap-distance-left:9pt;mso-wrap-distance-top:0;mso-wrap-distance-right:9pt;mso-wrap-distance-bottom:0;mso-position-horizontal:absolute;mso-position-horizontal-relative:text;mso-position-vertical:absolute;mso-position-vertical-relative:text;mso-width-percent:0;mso-height-percent:0;mso-width-relative:margin;mso-height-relative:margin;v-text-anchor:middle" arcsize="10923f" o:gfxdata="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" filled="f" strokecolor="red" strokeweight="3pt">
                 <v:stroke joinstyle="miter"/>
               </v:roundrect>
             </w:pict>
@@ -2792,7 +2876,7 @@
           </mc:Choice>
           <mc:Fallback>
             <w:pict>
-              <v:roundrect w14:anchorId="5EDAE555" id="Rectangle: Rounded Corners 37" o:spid="_x0000_s1026" style="position:absolute;margin-left:152.85pt;margin-top:46.6pt;width:66.55pt;height:12.6pt;z-index:251678208;visibility:visible;mso-wrap-style:square;mso-width-percent:0;mso-height-percent:0;mso-wrap-distance-left:9pt;mso-wrap-distance-top:0;mso-wrap-distance-right:9pt;mso-wrap-distance-bottom:0;mso-position-horizontal:absolute;mso-position-horizontal-relative:text;mso-position-vertical:absolute;mso-position-vertical-relative:text;mso-width-percent:0;mso-height-percent:0;mso-width-relative:margin;mso-height-relative:margin;v-text-anchor:middle" arcsize="10923f" o:gfxdata="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" filled="f" strokecolor="red" strokeweight="3pt">
+              <v:roundrect w14:anchorId="5CD9EC8B" id="Rectangle: Rounded Corners 37" o:spid="_x0000_s1026" style="position:absolute;margin-left:152.85pt;margin-top:46.6pt;width:66.55pt;height:12.6pt;z-index:251678208;visibility:visible;mso-wrap-style:square;mso-width-percent:0;mso-height-percent:0;mso-wrap-distance-left:9pt;mso-wrap-distance-top:0;mso-wrap-distance-right:9pt;mso-wrap-distance-bottom:0;mso-position-horizontal:absolute;mso-position-horizontal-relative:text;mso-position-vertical:absolute;mso-position-vertical-relative:text;mso-width-percent:0;mso-height-percent:0;mso-width-relative:margin;mso-height-relative:margin;v-text-anchor:middle" arcsize="10923f" o:gfxdata="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" filled="f" strokecolor="red" strokeweight="3pt">
                 <v:stroke joinstyle="miter"/>
               </v:roundrect>
             </w:pict>
@@ -2970,7 +3054,7 @@
           </mc:Choice>
           <mc:Fallback>
             <w:pict>
-              <v:roundrect w14:anchorId="77D9E48B" id="Rectangle: Rounded Corners 26" o:spid="_x0000_s1026" style="position:absolute;margin-left:277.15pt;margin-top:226.9pt;width:58.4pt;height:14.7pt;z-index:251668992;visibility:visible;mso-wrap-style:square;mso-width-percent:0;mso-height-percent:0;mso-wrap-distance-left:9pt;mso-wrap-distance-top:0;mso-wrap-distance-right:9pt;mso-wrap-distance-bottom:0;mso-position-horizontal:absolute;mso-position-horizontal-relative:text;mso-position-vertical:absolute;mso-position-vertical-relative:text;mso-width-percent:0;mso-height-percent:0;mso-width-relative:margin;mso-height-relative:margin;v-text-anchor:middle" arcsize="10923f" o:gfxdata="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" filled="f" strokecolor="red" strokeweight="3pt">
+              <v:roundrect w14:anchorId="19BCD1D4" id="Rectangle: Rounded Corners 26" o:spid="_x0000_s1026" style="position:absolute;margin-left:277.15pt;margin-top:226.9pt;width:58.4pt;height:14.7pt;z-index:251668992;visibility:visible;mso-wrap-style:square;mso-width-percent:0;mso-height-percent:0;mso-wrap-distance-left:9pt;mso-wrap-distance-top:0;mso-wrap-distance-right:9pt;mso-wrap-distance-bottom:0;mso-position-horizontal:absolute;mso-position-horizontal-relative:text;mso-position-vertical:absolute;mso-position-vertical-relative:text;mso-width-percent:0;mso-height-percent:0;mso-width-relative:margin;mso-height-relative:margin;v-text-anchor:middle" arcsize="10923f" o:gfxdata="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" filled="f" strokecolor="red" strokeweight="3pt">
                 <v:stroke joinstyle="miter"/>
               </v:roundrect>
             </w:pict>
@@ -3052,7 +3136,7 @@
           </mc:Choice>
           <mc:Fallback>
             <w:pict>
-              <v:roundrect w14:anchorId="1B4F2365" id="Rectangle: Rounded Corners 25" o:spid="_x0000_s1026" style="position:absolute;margin-left:153.25pt;margin-top:18pt;width:26.2pt;height:14.6pt;z-index:251664896;visibility:visible;mso-wrap-style:square;mso-width-percent:0;mso-height-percent:0;mso-wrap-distance-left:9pt;mso-wrap-distance-top:0;mso-wrap-distance-right:9pt;mso-wrap-distance-bottom:0;mso-position-horizontal:absolute;mso-position-horizontal-relative:text;mso-position-vertical:absolute;mso-position-vertical-relative:text;mso-width-percent:0;mso-height-percent:0;mso-width-relative:margin;mso-height-relative:margin;v-text-anchor:middle" arcsize="10923f" o:gfxdata="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" filled="f" strokecolor="red" strokeweight="3pt">
+              <v:roundrect w14:anchorId="7B9DBB70" id="Rectangle: Rounded Corners 25" o:spid="_x0000_s1026" style="position:absolute;margin-left:153.25pt;margin-top:18pt;width:26.2pt;height:14.6pt;z-index:251664896;visibility:visible;mso-wrap-style:square;mso-width-percent:0;mso-height-percent:0;mso-wrap-distance-left:9pt;mso-wrap-distance-top:0;mso-wrap-distance-right:9pt;mso-wrap-distance-bottom:0;mso-position-horizontal:absolute;mso-position-horizontal-relative:text;mso-position-vertical:absolute;mso-position-vertical-relative:text;mso-width-percent:0;mso-height-percent:0;mso-width-relative:margin;mso-height-relative:margin;v-text-anchor:middle" arcsize="10923f" o:gfxdata="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" filled="f" strokecolor="red" strokeweight="3pt">
                 <v:stroke joinstyle="miter"/>
               </v:roundrect>
             </w:pict>
@@ -3215,7 +3299,7 @@
           </mc:Choice>
           <mc:Fallback>
             <w:pict>
-              <v:roundrect w14:anchorId="682AE493" id="Rectangle: Rounded Corners 31" o:spid="_x0000_s1026" style="position:absolute;margin-left:357pt;margin-top:335.9pt;width:35.35pt;height:13.7pt;z-index:251686400;visibility:visible;mso-wrap-style:square;mso-width-percent:0;mso-height-percent:0;mso-wrap-distance-left:9pt;mso-wrap-distance-top:0;mso-wrap-distance-right:9pt;mso-wrap-distance-bottom:0;mso-position-horizontal:absolute;mso-position-horizontal-relative:text;mso-position-vertical:absolute;mso-position-vertical-relative:text;mso-width-percent:0;mso-height-percent:0;mso-width-relative:margin;mso-height-relative:margin;v-text-anchor:middle" arcsize="10923f" o:gfxdata="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" filled="f" strokecolor="red" strokeweight="3pt">
+              <v:roundrect w14:anchorId="19E7521F" id="Rectangle: Rounded Corners 31" o:spid="_x0000_s1026" style="position:absolute;margin-left:357pt;margin-top:335.9pt;width:35.35pt;height:13.7pt;z-index:251686400;visibility:visible;mso-wrap-style:square;mso-width-percent:0;mso-height-percent:0;mso-wrap-distance-left:9pt;mso-wrap-distance-top:0;mso-wrap-distance-right:9pt;mso-wrap-distance-bottom:0;mso-position-horizontal:absolute;mso-position-horizontal-relative:text;mso-position-vertical:absolute;mso-position-vertical-relative:text;mso-width-percent:0;mso-height-percent:0;mso-width-relative:margin;mso-height-relative:margin;v-text-anchor:middle" arcsize="10923f" o:gfxdata="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" filled="f" strokecolor="red" strokeweight="3pt">
                 <v:stroke joinstyle="miter"/>
               </v:roundrect>
             </w:pict>
@@ -3297,7 +3381,7 @@
           </mc:Choice>
           <mc:Fallback>
             <w:pict>
-              <v:roundrect w14:anchorId="349AF6C6" id="Rectangle: Rounded Corners 30" o:spid="_x0000_s1026" style="position:absolute;margin-left:161.1pt;margin-top:335.45pt;width:35.35pt;height:13.7pt;z-index:251682304;visibility:visible;mso-wrap-style:square;mso-width-percent:0;mso-height-percent:0;mso-wrap-distance-left:9pt;mso-wrap-distance-top:0;mso-wrap-distance-right:9pt;mso-wrap-distance-bottom:0;mso-position-horizontal:absolute;mso-position-horizontal-relative:text;mso-position-vertical:absolute;mso-position-vertical-relative:text;mso-width-percent:0;mso-height-percent:0;mso-width-relative:margin;mso-height-relative:margin;v-text-anchor:middle" arcsize="10923f" o:gfxdata="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" filled="f" strokecolor="red" strokeweight="3pt">
+              <v:roundrect w14:anchorId="54DFBA57" id="Rectangle: Rounded Corners 30" o:spid="_x0000_s1026" style="position:absolute;margin-left:161.1pt;margin-top:335.45pt;width:35.35pt;height:13.7pt;z-index:251682304;visibility:visible;mso-wrap-style:square;mso-width-percent:0;mso-height-percent:0;mso-wrap-distance-left:9pt;mso-wrap-distance-top:0;mso-wrap-distance-right:9pt;mso-wrap-distance-bottom:0;mso-position-horizontal:absolute;mso-position-horizontal-relative:text;mso-position-vertical:absolute;mso-position-vertical-relative:text;mso-width-percent:0;mso-height-percent:0;mso-width-relative:margin;mso-height-relative:margin;v-text-anchor:middle" arcsize="10923f" o:gfxdata="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" filled="f" strokecolor="red" strokeweight="3pt">
                 <v:stroke joinstyle="miter"/>
               </v:roundrect>
             </w:pict>
@@ -3379,7 +3463,7 @@
           </mc:Choice>
           <mc:Fallback>
             <w:pict>
-              <v:roundrect w14:anchorId="5FBB4979" id="Rectangle: Rounded Corners 32" o:spid="_x0000_s1026" style="position:absolute;margin-left:54.15pt;margin-top:224.85pt;width:80.8pt;height:13.7pt;z-index:251690496;visibility:visible;mso-wrap-style:square;mso-width-percent:0;mso-height-percent:0;mso-wrap-distance-left:9pt;mso-wrap-distance-top:0;mso-wrap-distance-right:9pt;mso-wrap-distance-bottom:0;mso-position-horizontal:absolute;mso-position-horizontal-relative:text;mso-position-vertical:absolute;mso-position-vertical-relative:text;mso-width-percent:0;mso-height-percent:0;mso-width-relative:margin;mso-height-relative:margin;v-text-anchor:middle" arcsize="10923f" o:gfxdata="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" filled="f" strokecolor="red" strokeweight="3pt">
+              <v:roundrect w14:anchorId="20E9BA1D" id="Rectangle: Rounded Corners 32" o:spid="_x0000_s1026" style="position:absolute;margin-left:54.15pt;margin-top:224.85pt;width:80.8pt;height:13.7pt;z-index:251690496;visibility:visible;mso-wrap-style:square;mso-width-percent:0;mso-height-percent:0;mso-wrap-distance-left:9pt;mso-wrap-distance-top:0;mso-wrap-distance-right:9pt;mso-wrap-distance-bottom:0;mso-position-horizontal:absolute;mso-position-horizontal-relative:text;mso-position-vertical:absolute;mso-position-vertical-relative:text;mso-width-percent:0;mso-height-percent:0;mso-width-relative:margin;mso-height-relative:margin;v-text-anchor:middle" arcsize="10923f" o:gfxdata="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" filled="f" strokecolor="red" strokeweight="3pt">
                 <v:stroke joinstyle="miter"/>
               </v:roundrect>
             </w:pict>
@@ -3461,7 +3545,7 @@
           </mc:Choice>
           <mc:Fallback>
             <w:pict>
-              <v:roundrect w14:anchorId="35E787A2" id="Rectangle: Rounded Corners 29" o:spid="_x0000_s1026" style="position:absolute;margin-left:358.65pt;margin-top:159.55pt;width:35.35pt;height:13.7pt;z-index:251640320;visibility:visible;mso-wrap-style:square;mso-width-percent:0;mso-height-percent:0;mso-wrap-distance-left:9pt;mso-wrap-distance-top:0;mso-wrap-distance-right:9pt;mso-wrap-distance-bottom:0;mso-position-horizontal:absolute;mso-position-horizontal-relative:text;mso-position-vertical:absolute;mso-position-vertical-relative:text;mso-width-percent:0;mso-height-percent:0;mso-width-relative:margin;mso-height-relative:margin;v-text-anchor:middle" arcsize="10923f" o:gfxdata="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" filled="f" strokecolor="red" strokeweight="3pt">
+              <v:roundrect w14:anchorId="1EEE6A31" id="Rectangle: Rounded Corners 29" o:spid="_x0000_s1026" style="position:absolute;margin-left:358.65pt;margin-top:159.55pt;width:35.35pt;height:13.7pt;z-index:251640320;visibility:visible;mso-wrap-style:square;mso-width-percent:0;mso-height-percent:0;mso-wrap-distance-left:9pt;mso-wrap-distance-top:0;mso-wrap-distance-right:9pt;mso-wrap-distance-bottom:0;mso-position-horizontal:absolute;mso-position-horizontal-relative:text;mso-position-vertical:absolute;mso-position-vertical-relative:text;mso-width-percent:0;mso-height-percent:0;mso-width-relative:margin;mso-height-relative:margin;v-text-anchor:middle" arcsize="10923f" o:gfxdata="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" filled="f" strokecolor="red" strokeweight="3pt">
                 <v:stroke joinstyle="miter"/>
               </v:roundrect>
             </w:pict>
@@ -3543,7 +3627,7 @@
           </mc:Choice>
           <mc:Fallback>
             <w:pict>
-              <v:roundrect w14:anchorId="6A18A6B1" id="Rectangle: Rounded Corners 28" o:spid="_x0000_s1026" style="position:absolute;margin-left:259.95pt;margin-top:59pt;width:68.35pt;height:13.1pt;z-index:251636224;visibility:visible;mso-wrap-style:square;mso-width-percent:0;mso-height-percent:0;mso-wrap-distance-left:9pt;mso-wrap-distance-top:0;mso-wrap-distance-right:9pt;mso-wrap-distance-bottom:0;mso-position-horizontal:absolute;mso-position-horizontal-relative:text;mso-position-vertical:absolute;mso-position-vertical-relative:text;mso-width-percent:0;mso-height-percent:0;mso-width-relative:margin;mso-height-relative:margin;v-text-anchor:middle" arcsize="10923f" o:gfxdata="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" filled="f" strokecolor="red" strokeweight="3pt">
+              <v:roundrect w14:anchorId="4D2D2EB5" id="Rectangle: Rounded Corners 28" o:spid="_x0000_s1026" style="position:absolute;margin-left:259.95pt;margin-top:59pt;width:68.35pt;height:13.1pt;z-index:251636224;visibility:visible;mso-wrap-style:square;mso-width-percent:0;mso-height-percent:0;mso-wrap-distance-left:9pt;mso-wrap-distance-top:0;mso-wrap-distance-right:9pt;mso-wrap-distance-bottom:0;mso-position-horizontal:absolute;mso-position-horizontal-relative:text;mso-position-vertical:absolute;mso-position-vertical-relative:text;mso-width-percent:0;mso-height-percent:0;mso-width-relative:margin;mso-height-relative:margin;v-text-anchor:middle" arcsize="10923f" o:gfxdata="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" filled="f" strokecolor="red" strokeweight="3pt">
                 <v:stroke joinstyle="miter"/>
               </v:roundrect>
             </w:pict>
@@ -3625,7 +3709,7 @@
           </mc:Choice>
           <mc:Fallback>
             <w:pict>
-              <v:roundrect w14:anchorId="30EA4105" id="Rectangle: Rounded Corners 27" o:spid="_x0000_s1026" style="position:absolute;margin-left:161.9pt;margin-top:157.55pt;width:35.35pt;height:13.7pt;z-index:251632128;visibility:visible;mso-wrap-style:square;mso-width-percent:0;mso-height-percent:0;mso-wrap-distance-left:9pt;mso-wrap-distance-top:0;mso-wrap-distance-right:9pt;mso-wrap-distance-bottom:0;mso-position-horizontal:absolute;mso-position-horizontal-relative:text;mso-position-vertical:absolute;mso-position-vertical-relative:text;mso-width-percent:0;mso-height-percent:0;mso-width-relative:margin;mso-height-relative:margin;v-text-anchor:middle" arcsize="10923f" o:gfxdata="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" filled="f" strokecolor="red" strokeweight="3pt">
+              <v:roundrect w14:anchorId="560CD1D6" id="Rectangle: Rounded Corners 27" o:spid="_x0000_s1026" style="position:absolute;margin-left:161.9pt;margin-top:157.55pt;width:35.35pt;height:13.7pt;z-index:251632128;visibility:visible;mso-wrap-style:square;mso-width-percent:0;mso-height-percent:0;mso-wrap-distance-left:9pt;mso-wrap-distance-top:0;mso-wrap-distance-right:9pt;mso-wrap-distance-bottom:0;mso-position-horizontal:absolute;mso-position-horizontal-relative:text;mso-position-vertical:absolute;mso-position-vertical-relative:text;mso-width-percent:0;mso-height-percent:0;mso-width-relative:margin;mso-height-relative:margin;v-text-anchor:middle" arcsize="10923f" o:gfxdata="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" filled="f" strokecolor="red" strokeweight="3pt">
                 <v:stroke joinstyle="miter"/>
               </v:roundrect>
             </w:pict>
@@ -3918,7 +4002,7 @@
           </mc:Choice>
           <mc:Fallback>
             <w:pict>
-              <v:roundrect w14:anchorId="24A67034" id="Rectangle: Rounded Corners 34" o:spid="_x0000_s1026" style="position:absolute;margin-left:127.85pt;margin-top:9.7pt;width:18.75pt;height:15.25pt;z-index:251694592;visibility:visible;mso-wrap-style:square;mso-height-percent:0;mso-wrap-distance-left:9pt;mso-wrap-distance-top:0;mso-wrap-distance-right:9pt;mso-wrap-distance-bottom:0;mso-position-horizontal:absolute;mso-position-horizontal-relative:text;mso-position-vertical:absolute;mso-position-vertical-relative:text;mso-height-percent:0;mso-height-relative:margin;v-text-anchor:middle" arcsize="10923f" o:gfxdata="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" filled="f" strokecolor="red" strokeweight="3pt">
+              <v:roundrect w14:anchorId="6D53689F" id="Rectangle: Rounded Corners 34" o:spid="_x0000_s1026" style="position:absolute;margin-left:127.85pt;margin-top:9.7pt;width:18.75pt;height:15.25pt;z-index:251694592;visibility:visible;mso-wrap-style:square;mso-height-percent:0;mso-wrap-distance-left:9pt;mso-wrap-distance-top:0;mso-wrap-distance-right:9pt;mso-wrap-distance-bottom:0;mso-position-horizontal:absolute;mso-position-horizontal-relative:text;mso-position-vertical:absolute;mso-position-vertical-relative:text;mso-height-percent:0;mso-height-relative:margin;v-text-anchor:middle" arcsize="10923f" o:gfxdata="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" filled="f" strokecolor="red" strokeweight="3pt">
                 <v:stroke joinstyle="miter"/>
               </v:roundrect>
             </w:pict>
@@ -4047,7 +4131,7 @@
           </mc:Choice>
           <mc:Fallback>
             <w:pict>
-              <v:roundrect w14:anchorId="57AC3F1B" id="Rectangle: Rounded Corners 5" o:spid="_x0000_s1026" style="position:absolute;margin-left:208.05pt;margin-top:34.75pt;width:18.75pt;height:15.25pt;z-index:251644416;visibility:visible;mso-wrap-style:square;mso-height-percent:0;mso-wrap-distance-left:9pt;mso-wrap-distance-top:0;mso-wrap-distance-right:9pt;mso-wrap-distance-bottom:0;mso-position-horizontal:absolute;mso-position-horizontal-relative:text;mso-position-vertical:absolute;mso-position-vertical-relative:text;mso-height-percent:0;mso-height-relative:margin;v-text-anchor:middle" arcsize="10923f" o:gfxdata="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" filled="f" strokecolor="red" strokeweight="3pt">
+              <v:roundrect w14:anchorId="45E8844E" id="Rectangle: Rounded Corners 5" o:spid="_x0000_s1026" style="position:absolute;margin-left:208.05pt;margin-top:34.75pt;width:18.75pt;height:15.25pt;z-index:251644416;visibility:visible;mso-wrap-style:square;mso-height-percent:0;mso-wrap-distance-left:9pt;mso-wrap-distance-top:0;mso-wrap-distance-right:9pt;mso-wrap-distance-bottom:0;mso-position-horizontal:absolute;mso-position-horizontal-relative:text;mso-position-vertical:absolute;mso-position-vertical-relative:text;mso-height-percent:0;mso-height-relative:margin;v-text-anchor:middle" arcsize="10923f" o:gfxdata="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" filled="f" strokecolor="red" strokeweight="3pt">
                 <v:stroke joinstyle="miter"/>
               </v:roundrect>
             </w:pict>
@@ -4071,8 +4155,13 @@
           <w:t>https://httpbin.org</w:t>
         </w:r>
       </w:hyperlink>
-      <w:r>
-        <w:t>), and click on the little padlock right next to URL. This will bring up the certificate browser.</w:t>
+      <w:proofErr w:type="gramStart"/>
+      <w:r>
+        <w:t>), and</w:t>
+      </w:r>
+      <w:proofErr w:type="gramEnd"/>
+      <w:r>
+        <w:t xml:space="preserve"> click on the little padlock right next to URL. This will bring up the certificate browser.</w:t>
       </w:r>
     </w:p>
     <w:p>
@@ -4283,7 +4372,7 @@
           </mc:Choice>
           <mc:Fallback>
             <w:pict>
-              <v:roundrect w14:anchorId="13E93241" id="Rectangle: Rounded Corners 10" o:spid="_x0000_s1026" style="position:absolute;margin-left:14.95pt;margin-top:95pt;width:93.05pt;height:15.85pt;z-index:251652608;visibility:visible;mso-wrap-style:square;mso-width-percent:0;mso-height-percent:0;mso-wrap-distance-left:9pt;mso-wrap-distance-top:0;mso-wrap-distance-right:9pt;mso-wrap-distance-bottom:0;mso-position-horizontal:absolute;mso-position-horizontal-relative:text;mso-position-vertical:absolute;mso-position-vertical-relative:text;mso-width-percent:0;mso-height-percent:0;mso-width-relative:margin;mso-height-relative:margin;v-text-anchor:middle" arcsize="10923f" o:gfxdata="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" filled="f" strokecolor="red" strokeweight="3pt">
+              <v:roundrect w14:anchorId="4D2A93E3" id="Rectangle: Rounded Corners 10" o:spid="_x0000_s1026" style="position:absolute;margin-left:14.95pt;margin-top:95pt;width:93.05pt;height:15.85pt;z-index:251652608;visibility:visible;mso-wrap-style:square;mso-width-percent:0;mso-height-percent:0;mso-wrap-distance-left:9pt;mso-wrap-distance-top:0;mso-wrap-distance-right:9pt;mso-wrap-distance-bottom:0;mso-position-horizontal:absolute;mso-position-horizontal-relative:text;mso-position-vertical:absolute;mso-position-vertical-relative:text;mso-width-percent:0;mso-height-percent:0;mso-width-relative:margin;mso-height-relative:margin;v-text-anchor:middle" arcsize="10923f" o:gfxdata="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" filled="f" strokecolor="red" strokeweight="3pt">
                 <v:stroke joinstyle="miter"/>
               </v:roundrect>
             </w:pict>
@@ -4365,7 +4454,7 @@
           </mc:Choice>
           <mc:Fallback>
             <w:pict>
-              <v:roundrect w14:anchorId="64BE017E" id="Rectangle: Rounded Corners 8" o:spid="_x0000_s1026" style="position:absolute;margin-left:17.15pt;margin-top:155.25pt;width:54.25pt;height:45.65pt;z-index:251648512;visibility:visible;mso-wrap-style:square;mso-width-percent:0;mso-height-percent:0;mso-wrap-distance-left:9pt;mso-wrap-distance-top:0;mso-wrap-distance-right:9pt;mso-wrap-distance-bottom:0;mso-position-horizontal:absolute;mso-position-horizontal-relative:text;mso-position-vertical:absolute;mso-position-vertical-relative:text;mso-width-percent:0;mso-height-percent:0;mso-width-relative:margin;mso-height-relative:margin;v-text-anchor:middle" arcsize="10923f" o:gfxdata="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" filled="f" strokecolor="red" strokeweight="3pt">
+              <v:roundrect w14:anchorId="0B78322C" id="Rectangle: Rounded Corners 8" o:spid="_x0000_s1026" style="position:absolute;margin-left:17.15pt;margin-top:155.25pt;width:54.25pt;height:45.65pt;z-index:251648512;visibility:visible;mso-wrap-style:square;mso-width-percent:0;mso-height-percent:0;mso-wrap-distance-left:9pt;mso-wrap-distance-top:0;mso-wrap-distance-right:9pt;mso-wrap-distance-bottom:0;mso-position-horizontal:absolute;mso-position-horizontal-relative:text;mso-position-vertical:absolute;mso-position-vertical-relative:text;mso-width-percent:0;mso-height-percent:0;mso-width-relative:margin;mso-height-relative:margin;v-text-anchor:middle" arcsize="10923f" o:gfxdata="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" filled="f" strokecolor="red" strokeweight="3pt">
                 <v:stroke joinstyle="miter"/>
               </v:roundrect>
             </w:pict>
@@ -4447,7 +4536,7 @@
           </mc:Choice>
           <mc:Fallback>
             <w:pict>
-              <v:roundrect w14:anchorId="20A6DC77" id="Rectangle: Rounded Corners 11" o:spid="_x0000_s1026" style="position:absolute;margin-left:19.35pt;margin-top:205.25pt;width:47.75pt;height:29pt;z-index:251656704;visibility:visible;mso-wrap-style:square;mso-width-percent:0;mso-height-percent:0;mso-wrap-distance-left:9pt;mso-wrap-distance-top:0;mso-wrap-distance-right:9pt;mso-wrap-distance-bottom:0;mso-position-horizontal:absolute;mso-position-horizontal-relative:text;mso-position-vertical:absolute;mso-position-vertical-relative:text;mso-width-percent:0;mso-height-percent:0;mso-width-relative:margin;mso-height-relative:margin;v-text-anchor:middle" arcsize="10923f" o:gfxdata="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" filled="f" strokecolor="red" strokeweight="3pt">
+              <v:roundrect w14:anchorId="040E2751" id="Rectangle: Rounded Corners 11" o:spid="_x0000_s1026" style="position:absolute;margin-left:19.35pt;margin-top:205.25pt;width:47.75pt;height:29pt;z-index:251656704;visibility:visible;mso-wrap-style:square;mso-width-percent:0;mso-height-percent:0;mso-wrap-distance-left:9pt;mso-wrap-distance-top:0;mso-wrap-distance-right:9pt;mso-wrap-distance-bottom:0;mso-position-horizontal:absolute;mso-position-horizontal-relative:text;mso-position-vertical:absolute;mso-position-vertical-relative:text;mso-width-percent:0;mso-height-percent:0;mso-width-relative:margin;mso-height-relative:margin;v-text-anchor:middle" arcsize="10923f" o:gfxdata="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" filled="f" strokecolor="red" strokeweight="3pt">
                 <v:stroke joinstyle="miter"/>
               </v:roundrect>
             </w:pict>
@@ -4709,11 +4798,11 @@
       <w:pPr>
         <w:pStyle w:val="Heading2"/>
       </w:pPr>
-      <w:bookmarkStart w:id="6" w:name="_Toc509826706"/>
+      <w:bookmarkStart w:id="5" w:name="_Toc509826706"/>
       <w:r>
         <w:t>Creating Your Own Certificates</w:t>
       </w:r>
-      <w:bookmarkEnd w:id="6"/>
+      <w:bookmarkEnd w:id="5"/>
     </w:p>
     <w:p>
       <w:r>
@@ -4855,11 +4944,11 @@
       <w:pPr>
         <w:pStyle w:val="Heading2"/>
       </w:pPr>
-      <w:bookmarkStart w:id="7" w:name="_Toc509826707"/>
+      <w:bookmarkStart w:id="6" w:name="_Toc509826707"/>
       <w:r>
         <w:t>Using Certificates in WICED</w:t>
       </w:r>
-      <w:bookmarkEnd w:id="7"/>
+      <w:bookmarkEnd w:id="6"/>
     </w:p>
     <w:p>
       <w:r>
@@ -4869,12 +4958,28 @@
         <w:t>'</w:t>
       </w:r>
       <w:r>
-        <w:t>s certificate then either the root or intermediate certificate must be included in the firmware. The firmware uses the public key, expiration date, and domain from the root or intermediate certificate to validate the certificate that was sent from the server. Optionally, you may also have your own certificate (if the server requires it) included in the firmware.</w:t>
-      </w:r>
-    </w:p>
-    <w:p>
-      <w:r>
-        <w:t>Note that a certificate file may contain more than one certificate. This is useful if you need to connect to multiple servers that have different root certificates. To have multiple certificates in a file, just open the file with a text editor and place each certificate one after the other – as long as you have the BEGIN CERTIFICATE and END CERTIFICATE lines for each one, they will be treated independently. Any text outside the begin/end lines is ignored so you can add comments if you wish.</w:t>
+        <w:t xml:space="preserve">s </w:t>
+      </w:r>
+      <w:proofErr w:type="gramStart"/>
+      <w:r>
+        <w:t>certificate</w:t>
+      </w:r>
+      <w:proofErr w:type="gramEnd"/>
+      <w:r>
+        <w:t xml:space="preserve"> then either the root or intermediate certificate must be included in the firmware. The firmware uses the public key, expiration date, and domain from the root or intermediate certificate to validate the certificate that was sent from the server. Optionally, you may also have your own certificate (if the server requires it) included in the firmware.</w:t>
+      </w:r>
+    </w:p>
+    <w:p>
+      <w:r>
+        <w:t xml:space="preserve">Note that a certificate file may contain more than one certificate. This is useful if you need to connect to multiple servers that have different root certificates. To have multiple certificates in a file, just open the file with a text editor and place each certificate one after the other – </w:t>
+      </w:r>
+      <w:proofErr w:type="gramStart"/>
+      <w:r>
+        <w:t>as long as</w:t>
+      </w:r>
+      <w:proofErr w:type="gramEnd"/>
+      <w:r>
+        <w:t xml:space="preserve"> you have the BEGIN CERTIFICATE and END CERTIFICATE lines for each one, they will be treated independently. Any text outside the begin/end lines is ignored so you can add comments if you wish.</w:t>
       </w:r>
     </w:p>
     <w:p>
@@ -4890,7 +4995,15 @@
         <w:t>It is possible to have the WICED make system install certificates into the DCT automatically. Note that the DCT only has space for one certificate so you can store the root/intermediate or the client certificate in the DCT, but not both. If you need both certificates, then at least one of them needs to be stored using one of the other two methods.</w:t>
       </w:r>
       <w:r>
-        <w:t xml:space="preserve"> Note that the DCT is a fixed size whether you include a certificate or not so it is more space efficient to store one of the certificates using this method.</w:t>
+        <w:t xml:space="preserve"> Note that the DCT is a fixed size whether you include a certificate or </w:t>
+      </w:r>
+      <w:proofErr w:type="gramStart"/>
+      <w:r>
+        <w:t>not</w:t>
+      </w:r>
+      <w:proofErr w:type="gramEnd"/>
+      <w:r>
+        <w:t xml:space="preserve"> so it is more space efficient to store one of the certificates using this method.</w:t>
       </w:r>
     </w:p>
     <w:p>
@@ -4988,12 +5101,20 @@
           <w:color w:val="1F4E79" w:themeColor="accent1" w:themeShade="80"/>
         </w:rPr>
       </w:pPr>
+      <w:proofErr w:type="gramStart"/>
       <w:r>
         <w:rPr>
           <w:color w:val="1F4E79" w:themeColor="accent1" w:themeShade="80"/>
         </w:rPr>
         <w:lastRenderedPageBreak/>
-        <w:t>CERTIFICATE := $(SOURCE_ROOT)resources/apps/</w:t>
+        <w:t>CERTIFICATE :</w:t>
+      </w:r>
+      <w:proofErr w:type="gramEnd"/>
+      <w:r>
+        <w:rPr>
+          <w:color w:val="1F4E79" w:themeColor="accent1" w:themeShade="80"/>
+        </w:rPr>
+        <w:t>= $(SOURCE_ROOT)resources/apps/</w:t>
       </w:r>
       <w:proofErr w:type="spellStart"/>
       <w:r>
@@ -5093,7 +5214,23 @@
           <w:rFonts w:eastAsiaTheme="majorEastAsia"/>
           <w:color w:val="1F4E79" w:themeColor="accent1" w:themeShade="80"/>
         </w:rPr>
-        <w:t xml:space="preserve">WPRINT_APP_INFO(( </w:t>
+        <w:t>WPRINT_APP_</w:t>
+      </w:r>
+      <w:proofErr w:type="gramStart"/>
+      <w:r>
+        <w:rPr>
+          <w:rFonts w:eastAsiaTheme="majorEastAsia"/>
+          <w:color w:val="1F4E79" w:themeColor="accent1" w:themeShade="80"/>
+        </w:rPr>
+        <w:t>INFO(</w:t>
+      </w:r>
+      <w:proofErr w:type="gramEnd"/>
+      <w:r>
+        <w:rPr>
+          <w:rFonts w:eastAsiaTheme="majorEastAsia"/>
+          <w:color w:val="1F4E79" w:themeColor="accent1" w:themeShade="80"/>
+        </w:rPr>
+        <w:t xml:space="preserve">( </w:t>
       </w:r>
       <w:r>
         <w:rPr>
@@ -5140,14 +5277,28 @@
         <w:rPr>
           <w:color w:val="1F4E79" w:themeColor="accent1" w:themeShade="80"/>
         </w:rPr>
-        <w:t>wiced_dct_read_lock</w:t>
+        <w:t>wiced_dct_read_</w:t>
+      </w:r>
+      <w:proofErr w:type="gramStart"/>
+      <w:r>
+        <w:rPr>
+          <w:color w:val="1F4E79" w:themeColor="accent1" w:themeShade="80"/>
+        </w:rPr>
+        <w:t>lock</w:t>
       </w:r>
       <w:proofErr w:type="spellEnd"/>
       <w:r>
         <w:rPr>
           <w:color w:val="1F4E79" w:themeColor="accent1" w:themeShade="80"/>
         </w:rPr>
-        <w:t>( (void**) &amp;</w:t>
+        <w:t>( (</w:t>
+      </w:r>
+      <w:proofErr w:type="gramEnd"/>
+      <w:r>
+        <w:rPr>
+          <w:color w:val="1F4E79" w:themeColor="accent1" w:themeShade="80"/>
+        </w:rPr>
+        <w:t>void**) &amp;</w:t>
       </w:r>
       <w:proofErr w:type="spellStart"/>
       <w:r>
@@ -5239,7 +5390,21 @@
         <w:rPr>
           <w:color w:val="1F4E79" w:themeColor="accent1" w:themeShade="80"/>
         </w:rPr>
-        <w:t xml:space="preserve">if ( result != </w:t>
+        <w:t xml:space="preserve">if </w:t>
+      </w:r>
+      <w:proofErr w:type="gramStart"/>
+      <w:r>
+        <w:rPr>
+          <w:color w:val="1F4E79" w:themeColor="accent1" w:themeShade="80"/>
+        </w:rPr>
+        <w:t>( result</w:t>
+      </w:r>
+      <w:proofErr w:type="gramEnd"/>
+      <w:r>
+        <w:rPr>
+          <w:color w:val="1F4E79" w:themeColor="accent1" w:themeShade="80"/>
+        </w:rPr>
+        <w:t xml:space="preserve"> != </w:t>
       </w:r>
       <w:r>
         <w:rPr>
@@ -5283,7 +5448,23 @@
           <w:rFonts w:eastAsiaTheme="majorEastAsia"/>
           <w:color w:val="1F4E79" w:themeColor="accent1" w:themeShade="80"/>
         </w:rPr>
-        <w:t xml:space="preserve">     WPRINT_APP_INFO((</w:t>
+        <w:t xml:space="preserve">     WPRINT_APP_</w:t>
+      </w:r>
+      <w:proofErr w:type="gramStart"/>
+      <w:r>
+        <w:rPr>
+          <w:rFonts w:eastAsiaTheme="majorEastAsia"/>
+          <w:color w:val="1F4E79" w:themeColor="accent1" w:themeShade="80"/>
+        </w:rPr>
+        <w:t>INFO(</w:t>
+      </w:r>
+      <w:proofErr w:type="gramEnd"/>
+      <w:r>
+        <w:rPr>
+          <w:rFonts w:eastAsiaTheme="majorEastAsia"/>
+          <w:color w:val="1F4E79" w:themeColor="accent1" w:themeShade="80"/>
+        </w:rPr>
+        <w:t>(</w:t>
       </w:r>
       <w:r>
         <w:rPr>
@@ -5376,7 +5557,21 @@
         <w:rPr>
           <w:color w:val="1F4E79" w:themeColor="accent1" w:themeShade="80"/>
         </w:rPr>
-        <w:t>WPRINT_APP_INFO((</w:t>
+        <w:t>WPRINT_APP_</w:t>
+      </w:r>
+      <w:proofErr w:type="gramStart"/>
+      <w:r>
+        <w:rPr>
+          <w:color w:val="1F4E79" w:themeColor="accent1" w:themeShade="80"/>
+        </w:rPr>
+        <w:t>INFO(</w:t>
+      </w:r>
+      <w:proofErr w:type="gramEnd"/>
+      <w:r>
+        <w:rPr>
+          <w:color w:val="1F4E79" w:themeColor="accent1" w:themeShade="80"/>
+        </w:rPr>
+        <w:t>(</w:t>
       </w:r>
       <w:r>
         <w:rPr>
@@ -5456,7 +5651,21 @@
         <w:rPr>
           <w:color w:val="1F4E79" w:themeColor="accent1" w:themeShade="80"/>
         </w:rPr>
-        <w:t>WPRINT_APP_INFO((</w:t>
+        <w:t>WPRINT_APP_</w:t>
+      </w:r>
+      <w:proofErr w:type="gramStart"/>
+      <w:r>
+        <w:rPr>
+          <w:color w:val="1F4E79" w:themeColor="accent1" w:themeShade="80"/>
+        </w:rPr>
+        <w:t>INFO(</w:t>
+      </w:r>
+      <w:proofErr w:type="gramEnd"/>
+      <w:r>
+        <w:rPr>
+          <w:color w:val="1F4E79" w:themeColor="accent1" w:themeShade="80"/>
+        </w:rPr>
+        <w:t>(</w:t>
       </w:r>
       <w:r>
         <w:rPr>
@@ -5533,6 +5742,7 @@
         </w:rPr>
         <w:t>result = wiced_tls_init_root_ca_certificates(dct_security-&gt;</w:t>
       </w:r>
+      <w:proofErr w:type="gramStart"/>
       <w:r>
         <w:rPr>
           <w:rFonts w:eastAsiaTheme="majorEastAsia"/>
@@ -5544,7 +5754,14 @@
         <w:rPr>
           <w:color w:val="1F4E79" w:themeColor="accent1" w:themeShade="80"/>
         </w:rPr>
-        <w:t>,strlen(dct_security-&gt;</w:t>
+        <w:t>,strlen</w:t>
+      </w:r>
+      <w:proofErr w:type="gramEnd"/>
+      <w:r>
+        <w:rPr>
+          <w:color w:val="1F4E79" w:themeColor="accent1" w:themeShade="80"/>
+        </w:rPr>
+        <w:t>(dct_security-&gt;</w:t>
       </w:r>
       <w:r>
         <w:rPr>
@@ -5572,7 +5789,21 @@
         <w:rPr>
           <w:color w:val="1F4E79" w:themeColor="accent1" w:themeShade="80"/>
         </w:rPr>
-        <w:t xml:space="preserve">if ( result != </w:t>
+        <w:t xml:space="preserve">if </w:t>
+      </w:r>
+      <w:proofErr w:type="gramStart"/>
+      <w:r>
+        <w:rPr>
+          <w:color w:val="1F4E79" w:themeColor="accent1" w:themeShade="80"/>
+        </w:rPr>
+        <w:t>( result</w:t>
+      </w:r>
+      <w:proofErr w:type="gramEnd"/>
+      <w:r>
+        <w:rPr>
+          <w:color w:val="1F4E79" w:themeColor="accent1" w:themeShade="80"/>
+        </w:rPr>
+        <w:t xml:space="preserve"> != </w:t>
       </w:r>
       <w:r>
         <w:rPr>
@@ -5623,7 +5854,23 @@
           <w:rFonts w:eastAsiaTheme="majorEastAsia"/>
           <w:color w:val="1F4E79" w:themeColor="accent1" w:themeShade="80"/>
         </w:rPr>
-        <w:t xml:space="preserve">WPRINT_APP_INFO( ( </w:t>
+        <w:t>WPRINT_APP_</w:t>
+      </w:r>
+      <w:proofErr w:type="gramStart"/>
+      <w:r>
+        <w:rPr>
+          <w:rFonts w:eastAsiaTheme="majorEastAsia"/>
+          <w:color w:val="1F4E79" w:themeColor="accent1" w:themeShade="80"/>
+        </w:rPr>
+        <w:t>INFO( (</w:t>
+      </w:r>
+      <w:proofErr w:type="gramEnd"/>
+      <w:r>
+        <w:rPr>
+          <w:rFonts w:eastAsiaTheme="majorEastAsia"/>
+          <w:color w:val="1F4E79" w:themeColor="accent1" w:themeShade="80"/>
+        </w:rPr>
+        <w:t xml:space="preserve"> </w:t>
       </w:r>
       <w:r>
         <w:rPr>
@@ -5728,9 +5975,9 @@
           <w:sz w:val="18"/>
           <w:szCs w:val="18"/>
         </w:rPr>
-        <w:t>wiced_dct_read_unlock</w:t>
-      </w:r>
-      <w:proofErr w:type="spellEnd"/>
+        <w:t>wiced_dct_read_</w:t>
+      </w:r>
+      <w:proofErr w:type="gramStart"/>
       <w:r>
         <w:rPr>
           <w:rFonts w:ascii="Times New Roman" w:eastAsia="Times New Roman" w:hAnsi="Times New Roman"/>
@@ -5739,9 +5986,21 @@
           <w:sz w:val="18"/>
           <w:szCs w:val="18"/>
         </w:rPr>
+        <w:t>unlock</w:t>
+      </w:r>
+      <w:proofErr w:type="spellEnd"/>
+      <w:r>
+        <w:rPr>
+          <w:rFonts w:ascii="Times New Roman" w:eastAsia="Times New Roman" w:hAnsi="Times New Roman"/>
+          <w:color w:val="1F4E79" w:themeColor="accent1" w:themeShade="80"/>
+          <w:kern w:val="28"/>
+          <w:sz w:val="18"/>
+          <w:szCs w:val="18"/>
+        </w:rPr>
         <w:t>(</w:t>
       </w:r>
       <w:proofErr w:type="spellStart"/>
+      <w:proofErr w:type="gramEnd"/>
       <w:r>
         <w:rPr>
           <w:rFonts w:ascii="Times New Roman" w:eastAsia="Times New Roman" w:hAnsi="Times New Roman"/>
@@ -5871,7 +6130,23 @@
           <w:rFonts w:asciiTheme="minorHAnsi" w:hAnsiTheme="minorHAnsi"/>
           <w:color w:val="1F4E79" w:themeColor="accent1" w:themeShade="80"/>
         </w:rPr>
-        <w:t>$(NAME)_RESOURCES  := apps/</w:t>
+        <w:t>$(NAME)_</w:t>
+      </w:r>
+      <w:proofErr w:type="gramStart"/>
+      <w:r>
+        <w:rPr>
+          <w:rFonts w:asciiTheme="minorHAnsi" w:hAnsiTheme="minorHAnsi"/>
+          <w:color w:val="1F4E79" w:themeColor="accent1" w:themeShade="80"/>
+        </w:rPr>
+        <w:t>RESOURCES  :</w:t>
+      </w:r>
+      <w:proofErr w:type="gramEnd"/>
+      <w:r>
+        <w:rPr>
+          <w:rFonts w:asciiTheme="minorHAnsi" w:hAnsiTheme="minorHAnsi"/>
+          <w:color w:val="1F4E79" w:themeColor="accent1" w:themeShade="80"/>
+        </w:rPr>
+        <w:t>= apps/</w:t>
       </w:r>
       <w:proofErr w:type="spellStart"/>
       <w:r>
@@ -6200,7 +6475,14 @@
         <w:rPr>
           <w:color w:val="1F4E79" w:themeColor="accent1" w:themeShade="80"/>
         </w:rPr>
-        <w:t>resource_get_readonly_buffer</w:t>
+        <w:t>resource_get_readonly_</w:t>
+      </w:r>
+      <w:proofErr w:type="gramStart"/>
+      <w:r>
+        <w:rPr>
+          <w:color w:val="1F4E79" w:themeColor="accent1" w:themeShade="80"/>
+        </w:rPr>
+        <w:t>buffer</w:t>
       </w:r>
       <w:proofErr w:type="spellEnd"/>
       <w:r>
@@ -6210,6 +6492,7 @@
         <w:t>( &amp;</w:t>
       </w:r>
       <w:proofErr w:type="spellStart"/>
+      <w:proofErr w:type="gramEnd"/>
       <w:r>
         <w:rPr>
           <w:color w:val="1F4E79" w:themeColor="accent1" w:themeShade="80"/>
@@ -6285,7 +6568,14 @@
         <w:rPr>
           <w:color w:val="1F4E79" w:themeColor="accent1" w:themeShade="80"/>
         </w:rPr>
-        <w:t>wiced_tls_init_root_ca_certificates</w:t>
+        <w:t>wiced_tls_init_root_ca_</w:t>
+      </w:r>
+      <w:proofErr w:type="gramStart"/>
+      <w:r>
+        <w:rPr>
+          <w:color w:val="1F4E79" w:themeColor="accent1" w:themeShade="80"/>
+        </w:rPr>
+        <w:t>certificates</w:t>
       </w:r>
       <w:proofErr w:type="spellEnd"/>
       <w:r>
@@ -6299,7 +6589,14 @@
         <w:rPr>
           <w:color w:val="1F4E79" w:themeColor="accent1" w:themeShade="80"/>
         </w:rPr>
-        <w:t>httpbin_root_ca_certificate</w:t>
+        <w:t>httpbin</w:t>
+      </w:r>
+      <w:proofErr w:type="gramEnd"/>
+      <w:r>
+        <w:rPr>
+          <w:color w:val="1F4E79" w:themeColor="accent1" w:themeShade="80"/>
+        </w:rPr>
+        <w:t>_root_ca_certificate</w:t>
       </w:r>
       <w:proofErr w:type="spellEnd"/>
       <w:r>
@@ -6335,7 +6632,21 @@
         <w:rPr>
           <w:color w:val="1F4E79" w:themeColor="accent1" w:themeShade="80"/>
         </w:rPr>
-        <w:t>    if ( result != WICED_SUCCESS )</w:t>
+        <w:t xml:space="preserve">    if </w:t>
+      </w:r>
+      <w:proofErr w:type="gramStart"/>
+      <w:r>
+        <w:rPr>
+          <w:color w:val="1F4E79" w:themeColor="accent1" w:themeShade="80"/>
+        </w:rPr>
+        <w:t>( result</w:t>
+      </w:r>
+      <w:proofErr w:type="gramEnd"/>
+      <w:r>
+        <w:rPr>
+          <w:color w:val="1F4E79" w:themeColor="accent1" w:themeShade="80"/>
+        </w:rPr>
+        <w:t xml:space="preserve"> != WICED_SUCCESS )</w:t>
       </w:r>
     </w:p>
     <w:p>
@@ -6372,7 +6683,21 @@
         <w:rPr>
           <w:color w:val="1F4E79" w:themeColor="accent1" w:themeShade="80"/>
         </w:rPr>
-        <w:t xml:space="preserve">        WPRINT_APP_INFO( ( </w:t>
+        <w:t>        WPRINT_APP_</w:t>
+      </w:r>
+      <w:proofErr w:type="gramStart"/>
+      <w:r>
+        <w:rPr>
+          <w:color w:val="1F4E79" w:themeColor="accent1" w:themeShade="80"/>
+        </w:rPr>
+        <w:t>INFO( (</w:t>
+      </w:r>
+      <w:proofErr w:type="gramEnd"/>
+      <w:r>
+        <w:rPr>
+          <w:color w:val="1F4E79" w:themeColor="accent1" w:themeShade="80"/>
+        </w:rPr>
+        <w:t xml:space="preserve"> </w:t>
       </w:r>
       <w:r>
         <w:rPr>
@@ -6520,7 +6845,16 @@
           <w:color w:val="1F4E79" w:themeColor="accent1" w:themeShade="80"/>
           <w:sz w:val="16"/>
         </w:rPr>
-        <w:t>httpbin_root_ca_certificate</w:t>
+        <w:t>httpbin_root_ca_</w:t>
+      </w:r>
+      <w:proofErr w:type="gramStart"/>
+      <w:r>
+        <w:rPr>
+          <w:rFonts w:ascii="Courier New" w:hAnsi="Courier New" w:cs="Courier New"/>
+          <w:color w:val="1F4E79" w:themeColor="accent1" w:themeShade="80"/>
+          <w:sz w:val="16"/>
+        </w:rPr>
+        <w:t>certificate</w:t>
       </w:r>
       <w:proofErr w:type="spellEnd"/>
       <w:r>
@@ -6529,7 +6863,16 @@
           <w:color w:val="1F4E79" w:themeColor="accent1" w:themeShade="80"/>
           <w:sz w:val="16"/>
         </w:rPr>
-        <w:t>[] =</w:t>
+        <w:t>[</w:t>
+      </w:r>
+      <w:proofErr w:type="gramEnd"/>
+      <w:r>
+        <w:rPr>
+          <w:rFonts w:ascii="Courier New" w:hAnsi="Courier New" w:cs="Courier New"/>
+          <w:color w:val="1F4E79" w:themeColor="accent1" w:themeShade="80"/>
+          <w:sz w:val="16"/>
+        </w:rPr>
+        <w:t>] =</w:t>
       </w:r>
     </w:p>
     <w:p>
@@ -7579,7 +7922,7 @@
       <w:pPr>
         <w:pStyle w:val="Heading1"/>
       </w:pPr>
-      <w:bookmarkStart w:id="8" w:name="_Toc509826708"/>
+      <w:bookmarkStart w:id="7" w:name="_Toc509826708"/>
       <w:r>
         <w:lastRenderedPageBreak/>
         <w:t xml:space="preserve">TCP/IP Sockets with </w:t>
@@ -7593,11 +7936,19 @@
       <w:r>
         <w:t>)</w:t>
       </w:r>
-      <w:bookmarkEnd w:id="8"/>
-    </w:p>
-    <w:p>
-      <w:r>
-        <w:t>For key sharing to work, everyone must agree on a standard way to implement the key exchanges and resulting encryption.  That method is SSL and its successor TLS which are two Application Layer Protocols that handle the key exchange described in the previous section and present an encrypted data pipe to the layer above it - i.e. the Web Browser or the WICED device running MQTT.  SSL is a fairly heavy (memory and CPU) protocol and has largely been displaced by the lighter weight and newer, more secure, TLS (now on version 1.2).</w:t>
+      <w:bookmarkEnd w:id="7"/>
+    </w:p>
+    <w:p>
+      <w:r>
+        <w:t xml:space="preserve">For key sharing to work, everyone must agree on a standard way to implement the key exchanges and resulting encryption.  That method is SSL and its successor TLS which are two Application Layer Protocols that handle the key exchange described in the previous section and present an encrypted data pipe to the layer above it - i.e. the Web Browser or the WICED device running MQTT.  SSL is a </w:t>
+      </w:r>
+      <w:proofErr w:type="gramStart"/>
+      <w:r>
+        <w:t>fairly heavy</w:t>
+      </w:r>
+      <w:proofErr w:type="gramEnd"/>
+      <w:r>
+        <w:t xml:space="preserve"> (memory and CPU) protocol and has largely been displaced by the lighter weight and newer, more secure, TLS (now on version 1.2).</w:t>
       </w:r>
     </w:p>
     <w:p>
@@ -7853,7 +8204,15 @@
       </w:r>
       <w:proofErr w:type="spellEnd"/>
       <w:r>
-        <w:t xml:space="preserve"> – this structure is used to hold the TLS state machine and security information for the connection.  Before launching TLS you need to initialize this structure with a </w:t>
+        <w:t xml:space="preserve"> – this structure is used to hold the TLS state machine and security information for the connection.  Before launching </w:t>
+      </w:r>
+      <w:proofErr w:type="gramStart"/>
+      <w:r>
+        <w:t>TLS</w:t>
+      </w:r>
+      <w:proofErr w:type="gramEnd"/>
+      <w:r>
+        <w:t xml:space="preserve"> you need to initialize this structure with a </w:t>
       </w:r>
       <w:proofErr w:type="spellStart"/>
       <w:r>
@@ -7947,7 +8306,15 @@
         </w:numPr>
       </w:pPr>
       <w:r>
-        <w:t xml:space="preserve">The server may optionally request the Client X.509 Certificate.  If you are the Client and the server requests your certificate then you must have the </w:t>
+        <w:t xml:space="preserve">The server may optionally request the Client X.509 Certificate.  If you are the Client and the server requests your </w:t>
+      </w:r>
+      <w:proofErr w:type="gramStart"/>
+      <w:r>
+        <w:t>certificate</w:t>
+      </w:r>
+      <w:proofErr w:type="gramEnd"/>
+      <w:r>
+        <w:t xml:space="preserve"> then you must have the </w:t>
       </w:r>
       <w:proofErr w:type="spellStart"/>
       <w:r>
@@ -7991,7 +8358,15 @@
       </w:r>
       <w:r>
         <w:lastRenderedPageBreak/>
-        <w:t xml:space="preserve">the server certificate. In that case, it trusts the connection without verifying the certificate so </w:t>
+        <w:t xml:space="preserve">the server certificate. In that case, it trusts the connection without verifying the </w:t>
+      </w:r>
+      <w:proofErr w:type="gramStart"/>
+      <w:r>
+        <w:t>certificate</w:t>
+      </w:r>
+      <w:proofErr w:type="gramEnd"/>
+      <w:r>
+        <w:t xml:space="preserve"> so </w:t>
       </w:r>
       <w:r>
         <w:t>the connection would be encrypted but would be susceptible to MIM attacks</w:t>
@@ -8136,14 +8511,28 @@
               <w:rPr>
                 <w:sz w:val="18"/>
               </w:rPr>
-              <w:t>wiced_tcp_create_socket</w:t>
+              <w:t>wiced_tcp_create_</w:t>
+            </w:r>
+            <w:proofErr w:type="gramStart"/>
+            <w:r>
+              <w:rPr>
+                <w:sz w:val="18"/>
+              </w:rPr>
+              <w:t>socket</w:t>
             </w:r>
             <w:proofErr w:type="spellEnd"/>
             <w:r>
               <w:rPr>
                 <w:sz w:val="18"/>
               </w:rPr>
-              <w:t xml:space="preserve">(&amp;socket, </w:t>
+              <w:t>(</w:t>
+            </w:r>
+            <w:proofErr w:type="gramEnd"/>
+            <w:r>
+              <w:rPr>
+                <w:sz w:val="18"/>
+              </w:rPr>
+              <w:t xml:space="preserve">&amp;socket, </w:t>
             </w:r>
             <w:r>
               <w:rPr>
@@ -8223,11 +8612,19 @@
               <w:t>(&amp;</w:t>
             </w:r>
             <w:proofErr w:type="spellStart"/>
-            <w:r>
-              <w:rPr>
-                <w:sz w:val="18"/>
-              </w:rPr>
-              <w:t>socket,WICED_ANY_PORT</w:t>
+            <w:proofErr w:type="gramStart"/>
+            <w:r>
+              <w:rPr>
+                <w:sz w:val="18"/>
+              </w:rPr>
+              <w:t>socket,WICED</w:t>
+            </w:r>
+            <w:proofErr w:type="gramEnd"/>
+            <w:r>
+              <w:rPr>
+                <w:sz w:val="18"/>
+              </w:rPr>
+              <w:t>_ANY_PORT</w:t>
             </w:r>
             <w:proofErr w:type="spellEnd"/>
             <w:r>
@@ -8291,7 +8688,14 @@
               <w:rPr>
                 <w:sz w:val="18"/>
               </w:rPr>
-              <w:t>wiced_dct_read_lock</w:t>
+              <w:t>wiced_dct_read_</w:t>
+            </w:r>
+            <w:proofErr w:type="gramStart"/>
+            <w:r>
+              <w:rPr>
+                <w:sz w:val="18"/>
+              </w:rPr>
+              <w:t>lock</w:t>
             </w:r>
             <w:proofErr w:type="spellEnd"/>
             <w:r>
@@ -8300,6 +8704,7 @@
               </w:rPr>
               <w:t>( (</w:t>
             </w:r>
+            <w:proofErr w:type="gramEnd"/>
             <w:r>
               <w:rPr>
                 <w:color w:val="931A68"/>
@@ -8437,7 +8842,14 @@
               <w:rPr>
                 <w:sz w:val="18"/>
               </w:rPr>
-              <w:t>resource_get_readonly_buffer</w:t>
+              <w:t>resource_get_readonly_</w:t>
+            </w:r>
+            <w:proofErr w:type="gramStart"/>
+            <w:r>
+              <w:rPr>
+                <w:sz w:val="18"/>
+              </w:rPr>
+              <w:t>buffer</w:t>
             </w:r>
             <w:proofErr w:type="spellEnd"/>
             <w:r>
@@ -8447,6 +8859,7 @@
               <w:t>( &amp;</w:t>
             </w:r>
             <w:proofErr w:type="spellStart"/>
+            <w:proofErr w:type="gramEnd"/>
             <w:r>
               <w:rPr>
                 <w:sz w:val="18"/>
@@ -8569,7 +8982,14 @@
               <w:rPr>
                 <w:sz w:val="18"/>
               </w:rPr>
-              <w:t>wiced_tls_init_identity</w:t>
+              <w:t>wiced_tls_init_</w:t>
+            </w:r>
+            <w:proofErr w:type="gramStart"/>
+            <w:r>
+              <w:rPr>
+                <w:sz w:val="18"/>
+              </w:rPr>
+              <w:t>identity</w:t>
             </w:r>
             <w:proofErr w:type="spellEnd"/>
             <w:r>
@@ -8579,6 +8999,7 @@
               <w:t>( &amp;</w:t>
             </w:r>
             <w:proofErr w:type="spellStart"/>
+            <w:proofErr w:type="gramEnd"/>
             <w:r>
               <w:rPr>
                 <w:sz w:val="18"/>
@@ -8730,7 +9151,14 @@
               <w:rPr>
                 <w:sz w:val="18"/>
               </w:rPr>
-              <w:t>wiced_tls_init_root_ca_certificates</w:t>
+              <w:t>wiced_tls_init_root_ca_</w:t>
+            </w:r>
+            <w:proofErr w:type="gramStart"/>
+            <w:r>
+              <w:rPr>
+                <w:sz w:val="18"/>
+              </w:rPr>
+              <w:t>certificates</w:t>
             </w:r>
             <w:proofErr w:type="spellEnd"/>
             <w:r>
@@ -8744,7 +9172,14 @@
               <w:rPr>
                 <w:sz w:val="18"/>
               </w:rPr>
-              <w:t>dct_security</w:t>
+              <w:t>dct</w:t>
+            </w:r>
+            <w:proofErr w:type="gramEnd"/>
+            <w:r>
+              <w:rPr>
+                <w:sz w:val="18"/>
+              </w:rPr>
+              <w:t>_security</w:t>
             </w:r>
             <w:proofErr w:type="spellEnd"/>
             <w:r>
@@ -8843,7 +9278,14 @@
               <w:rPr>
                 <w:sz w:val="18"/>
               </w:rPr>
-              <w:t>wiced_tls_init_context</w:t>
+              <w:t>wiced_tls_init_</w:t>
+            </w:r>
+            <w:proofErr w:type="gramStart"/>
+            <w:r>
+              <w:rPr>
+                <w:sz w:val="18"/>
+              </w:rPr>
+              <w:t>context</w:t>
             </w:r>
             <w:proofErr w:type="spellEnd"/>
             <w:r>
@@ -8853,6 +9295,7 @@
               <w:t>( &amp;</w:t>
             </w:r>
             <w:proofErr w:type="spellStart"/>
+            <w:proofErr w:type="gramEnd"/>
             <w:r>
               <w:rPr>
                 <w:sz w:val="18"/>
@@ -8905,7 +9348,14 @@
               <w:rPr>
                 <w:sz w:val="18"/>
               </w:rPr>
-              <w:t>wiced_tls_init_context</w:t>
+              <w:t>wiced_tls_init_</w:t>
+            </w:r>
+            <w:proofErr w:type="gramStart"/>
+            <w:r>
+              <w:rPr>
+                <w:sz w:val="18"/>
+              </w:rPr>
+              <w:t>context</w:t>
             </w:r>
             <w:proofErr w:type="spellEnd"/>
             <w:r>
@@ -8915,6 +9365,7 @@
               <w:t>( &amp;</w:t>
             </w:r>
             <w:proofErr w:type="spellStart"/>
+            <w:proofErr w:type="gramEnd"/>
             <w:r>
               <w:rPr>
                 <w:sz w:val="18"/>
@@ -9004,14 +9455,28 @@
               <w:rPr>
                 <w:sz w:val="18"/>
               </w:rPr>
-              <w:t>wiced_tcp_enable_tls</w:t>
+              <w:t>wiced_tcp_enable_</w:t>
+            </w:r>
+            <w:proofErr w:type="gramStart"/>
+            <w:r>
+              <w:rPr>
+                <w:sz w:val="18"/>
+              </w:rPr>
+              <w:t>tls</w:t>
             </w:r>
             <w:proofErr w:type="spellEnd"/>
             <w:r>
               <w:rPr>
                 <w:sz w:val="18"/>
               </w:rPr>
-              <w:t>( &amp;socket, &amp;</w:t>
+              <w:t>( &amp;</w:t>
+            </w:r>
+            <w:proofErr w:type="gramEnd"/>
+            <w:r>
+              <w:rPr>
+                <w:sz w:val="18"/>
+              </w:rPr>
+              <w:t>socket, &amp;</w:t>
             </w:r>
             <w:proofErr w:type="spellStart"/>
             <w:r>
@@ -9089,7 +9554,21 @@
               <w:rPr>
                 <w:sz w:val="18"/>
               </w:rPr>
-              <w:t>(&amp;socket,&amp;serverAddress,SERVER_PORT,2000);</w:t>
+              <w:t>(&amp;</w:t>
+            </w:r>
+            <w:proofErr w:type="gramStart"/>
+            <w:r>
+              <w:rPr>
+                <w:sz w:val="18"/>
+              </w:rPr>
+              <w:t>socket,&amp;</w:t>
+            </w:r>
+            <w:proofErr w:type="gramEnd"/>
+            <w:r>
+              <w:rPr>
+                <w:sz w:val="18"/>
+              </w:rPr>
+              <w:t>serverAddress,SERVER_PORT,2000);</w:t>
             </w:r>
           </w:p>
         </w:tc>
@@ -9246,7 +9725,16 @@
                 <w:sz w:val="18"/>
                 <w:szCs w:val="22"/>
               </w:rPr>
-              <w:t>wiced_tcp_create_socket</w:t>
+              <w:t>wiced_tcp_create_</w:t>
+            </w:r>
+            <w:proofErr w:type="gramStart"/>
+            <w:r>
+              <w:rPr>
+                <w:rFonts w:asciiTheme="minorHAnsi" w:hAnsiTheme="minorHAnsi"/>
+                <w:sz w:val="18"/>
+                <w:szCs w:val="22"/>
+              </w:rPr>
+              <w:t>socket</w:t>
             </w:r>
             <w:proofErr w:type="spellEnd"/>
             <w:r>
@@ -9255,7 +9743,16 @@
                 <w:sz w:val="18"/>
                 <w:szCs w:val="22"/>
               </w:rPr>
-              <w:t>(&amp;socket, INTERFACE);</w:t>
+              <w:t>(</w:t>
+            </w:r>
+            <w:proofErr w:type="gramEnd"/>
+            <w:r>
+              <w:rPr>
+                <w:rFonts w:asciiTheme="minorHAnsi" w:hAnsiTheme="minorHAnsi"/>
+                <w:sz w:val="18"/>
+                <w:szCs w:val="22"/>
+              </w:rPr>
+              <w:t>&amp;socket, INTERFACE);</w:t>
             </w:r>
           </w:p>
         </w:tc>
@@ -9316,7 +9813,16 @@
                 <w:sz w:val="18"/>
                 <w:szCs w:val="22"/>
               </w:rPr>
-              <w:t>wiced_tcp_listen</w:t>
+              <w:t>wiced_tcp_</w:t>
+            </w:r>
+            <w:proofErr w:type="gramStart"/>
+            <w:r>
+              <w:rPr>
+                <w:rFonts w:asciiTheme="minorHAnsi" w:hAnsiTheme="minorHAnsi"/>
+                <w:sz w:val="18"/>
+                <w:szCs w:val="22"/>
+              </w:rPr>
+              <w:t>listen</w:t>
             </w:r>
             <w:proofErr w:type="spellEnd"/>
             <w:r>
@@ -9325,7 +9831,16 @@
                 <w:sz w:val="18"/>
                 <w:szCs w:val="22"/>
               </w:rPr>
-              <w:t>( &amp;socket, TCP_SERVER_INSECURE_LISTEN_PORT );</w:t>
+              <w:t>( &amp;</w:t>
+            </w:r>
+            <w:proofErr w:type="gramEnd"/>
+            <w:r>
+              <w:rPr>
+                <w:rFonts w:asciiTheme="minorHAnsi" w:hAnsiTheme="minorHAnsi"/>
+                <w:sz w:val="18"/>
+                <w:szCs w:val="22"/>
+              </w:rPr>
+              <w:t>socket, TCP_SERVER_INSECURE_LISTEN_PORT );</w:t>
             </w:r>
           </w:p>
         </w:tc>
@@ -9402,7 +9917,16 @@
                 <w:sz w:val="18"/>
                 <w:szCs w:val="22"/>
               </w:rPr>
-              <w:t>wiced_dct_read_lock</w:t>
+              <w:t>wiced_dct_read_</w:t>
+            </w:r>
+            <w:proofErr w:type="gramStart"/>
+            <w:r>
+              <w:rPr>
+                <w:rFonts w:asciiTheme="minorHAnsi" w:hAnsiTheme="minorHAnsi"/>
+                <w:sz w:val="18"/>
+                <w:szCs w:val="22"/>
+              </w:rPr>
+              <w:t>lock</w:t>
             </w:r>
             <w:proofErr w:type="spellEnd"/>
             <w:r>
@@ -9413,6 +9937,7 @@
               </w:rPr>
               <w:t>( (</w:t>
             </w:r>
+            <w:proofErr w:type="gramEnd"/>
             <w:r>
               <w:rPr>
                 <w:rFonts w:asciiTheme="minorHAnsi" w:hAnsiTheme="minorHAnsi"/>
@@ -9598,7 +10123,14 @@
               <w:rPr>
                 <w:sz w:val="18"/>
               </w:rPr>
-              <w:t>resource_get_readonly_buffer</w:t>
+              <w:t>resource_get_readonly_</w:t>
+            </w:r>
+            <w:proofErr w:type="gramStart"/>
+            <w:r>
+              <w:rPr>
+                <w:sz w:val="18"/>
+              </w:rPr>
+              <w:t>buffer</w:t>
             </w:r>
             <w:proofErr w:type="spellEnd"/>
             <w:r>
@@ -9608,6 +10140,7 @@
               <w:t>( &amp;</w:t>
             </w:r>
             <w:proofErr w:type="spellStart"/>
+            <w:proofErr w:type="gramEnd"/>
             <w:r>
               <w:rPr>
                 <w:sz w:val="18"/>
@@ -9752,7 +10285,16 @@
                 <w:sz w:val="18"/>
                 <w:szCs w:val="22"/>
               </w:rPr>
-              <w:t>wiced_tls_init_identity</w:t>
+              <w:t>wiced_tls_init_</w:t>
+            </w:r>
+            <w:proofErr w:type="gramStart"/>
+            <w:r>
+              <w:rPr>
+                <w:rFonts w:asciiTheme="minorHAnsi" w:hAnsiTheme="minorHAnsi"/>
+                <w:sz w:val="18"/>
+                <w:szCs w:val="22"/>
+              </w:rPr>
+              <w:t>identity</w:t>
             </w:r>
             <w:proofErr w:type="spellEnd"/>
             <w:r>
@@ -9764,6 +10306,7 @@
               <w:t>( &amp;</w:t>
             </w:r>
             <w:proofErr w:type="spellStart"/>
+            <w:proofErr w:type="gramEnd"/>
             <w:r>
               <w:rPr>
                 <w:rFonts w:asciiTheme="minorHAnsi" w:hAnsiTheme="minorHAnsi"/>
@@ -10042,7 +10585,14 @@
               <w:rPr>
                 <w:sz w:val="18"/>
               </w:rPr>
-              <w:t>wiced_tls_init_context</w:t>
+              <w:t>wiced_tls_init_</w:t>
+            </w:r>
+            <w:proofErr w:type="gramStart"/>
+            <w:r>
+              <w:rPr>
+                <w:sz w:val="18"/>
+              </w:rPr>
+              <w:t>context</w:t>
             </w:r>
             <w:proofErr w:type="spellEnd"/>
             <w:r>
@@ -10052,6 +10602,7 @@
               <w:t>( &amp;</w:t>
             </w:r>
             <w:proofErr w:type="spellStart"/>
+            <w:proofErr w:type="gramEnd"/>
             <w:r>
               <w:rPr>
                 <w:sz w:val="18"/>
@@ -10306,9 +10857,19 @@
                 <w:sz w:val="18"/>
                 <w:szCs w:val="22"/>
               </w:rPr>
-              <w:t>(&amp;socket,&amp;</w:t>
+              <w:t>(&amp;</w:t>
+            </w:r>
+            <w:proofErr w:type="gramStart"/>
+            <w:r>
+              <w:rPr>
+                <w:rFonts w:asciiTheme="minorHAnsi" w:hAnsiTheme="minorHAnsi"/>
+                <w:sz w:val="18"/>
+                <w:szCs w:val="22"/>
+              </w:rPr>
+              <w:t>socket,&amp;</w:t>
             </w:r>
             <w:proofErr w:type="spellStart"/>
+            <w:proofErr w:type="gramEnd"/>
             <w:r>
               <w:rPr>
                 <w:rFonts w:asciiTheme="minorHAnsi" w:hAnsiTheme="minorHAnsi"/>
@@ -10406,13 +10967,23 @@
               <w:t>(&amp;</w:t>
             </w:r>
             <w:proofErr w:type="spellStart"/>
+            <w:proofErr w:type="gramStart"/>
             <w:r>
               <w:rPr>
                 <w:rFonts w:asciiTheme="minorHAnsi" w:hAnsiTheme="minorHAnsi"/>
                 <w:sz w:val="18"/>
                 <w:szCs w:val="22"/>
               </w:rPr>
-              <w:t>stream,&amp;socket</w:t>
+              <w:t>stream,&amp;</w:t>
+            </w:r>
+            <w:proofErr w:type="gramEnd"/>
+            <w:r>
+              <w:rPr>
+                <w:rFonts w:asciiTheme="minorHAnsi" w:hAnsiTheme="minorHAnsi"/>
+                <w:sz w:val="18"/>
+                <w:szCs w:val="22"/>
+              </w:rPr>
+              <w:t>socket</w:t>
             </w:r>
             <w:proofErr w:type="spellEnd"/>
             <w:r>
@@ -10483,14 +11054,28 @@
               <w:rPr>
                 <w:sz w:val="18"/>
               </w:rPr>
-              <w:t>wiced_tcp_accept</w:t>
+              <w:t>wiced_tcp_</w:t>
+            </w:r>
+            <w:proofErr w:type="gramStart"/>
+            <w:r>
+              <w:rPr>
+                <w:sz w:val="18"/>
+              </w:rPr>
+              <w:t>accept</w:t>
             </w:r>
             <w:proofErr w:type="spellEnd"/>
             <w:r>
               <w:rPr>
                 <w:sz w:val="18"/>
               </w:rPr>
-              <w:t>( &amp;socket );</w:t>
+              <w:t>( &amp;</w:t>
+            </w:r>
+            <w:proofErr w:type="gramEnd"/>
+            <w:r>
+              <w:rPr>
+                <w:sz w:val="18"/>
+              </w:rPr>
+              <w:t>socket );</w:t>
             </w:r>
           </w:p>
         </w:tc>
@@ -10500,42 +11085,42 @@
       <w:pPr>
         <w:pStyle w:val="Heading1"/>
       </w:pPr>
-      <w:bookmarkStart w:id="9" w:name="_Toc509826709"/>
+      <w:bookmarkStart w:id="8" w:name="_Toc509826709"/>
       <w:r>
         <w:lastRenderedPageBreak/>
         <w:t>Exercise(s)</w:t>
       </w:r>
+      <w:bookmarkEnd w:id="8"/>
+    </w:p>
+    <w:p>
+      <w:pPr>
+        <w:pStyle w:val="Exercise"/>
+      </w:pPr>
+      <w:r>
+        <w:t xml:space="preserve"> </w:t>
+      </w:r>
+      <w:bookmarkStart w:id="9" w:name="_Toc509826710"/>
+      <w:r>
+        <w:t xml:space="preserve">Update </w:t>
+      </w:r>
+      <w:r>
+        <w:t xml:space="preserve">the </w:t>
+      </w:r>
+      <w:r>
+        <w:t>WWEP Client</w:t>
+      </w:r>
+      <w:r>
+        <w:t xml:space="preserve"> to use secure TLS connections</w:t>
+      </w:r>
       <w:bookmarkEnd w:id="9"/>
     </w:p>
     <w:p>
-      <w:pPr>
-        <w:pStyle w:val="Exercise"/>
-      </w:pPr>
+      <w:r>
+        <w:t>The WICED device attached to your network with name</w:t>
+      </w:r>
       <w:r>
         <w:t xml:space="preserve"> </w:t>
       </w:r>
-      <w:bookmarkStart w:id="10" w:name="_Toc509826710"/>
-      <w:r>
-        <w:t xml:space="preserve">Update </w:t>
-      </w:r>
-      <w:r>
-        <w:t xml:space="preserve">the </w:t>
-      </w:r>
-      <w:r>
-        <w:t>WWEP Client</w:t>
-      </w:r>
-      <w:r>
-        <w:t xml:space="preserve"> to use secure TLS connections</w:t>
-      </w:r>
-      <w:bookmarkEnd w:id="10"/>
-    </w:p>
-    <w:p>
-      <w:r>
-        <w:t>The WICED device attached to your network with name</w:t>
-      </w:r>
-      <w:r>
-        <w:t xml:space="preserve"> </w:t>
-      </w:r>
       <w:r>
         <w:t>"</w:t>
       </w:r>
@@ -10575,6 +11160,9 @@
       <w:proofErr w:type="spellEnd"/>
       <w:r>
         <w:t>"</w:t>
+      </w:r>
+      <w:r>
+        <w:t>.</w:t>
       </w:r>
       <w:r>
         <w:t xml:space="preserve"> </w:t>
@@ -10589,7 +11177,16 @@
         </w:numPr>
       </w:pPr>
       <w:r>
-        <w:t>Copy your (02) project to (03)</w:t>
+        <w:t xml:space="preserve">Copy your </w:t>
+      </w:r>
+      <w:r>
+        <w:t>working client project from the last chapter or the solution project (either 06a/01_client or 06a/02_client_respnse) to 06b/01</w:t>
+      </w:r>
+      <w:r>
+        <w:t>_secure_client</w:t>
+      </w:r>
+      <w:r>
+        <w:t>.</w:t>
       </w:r>
     </w:p>
     <w:p>
@@ -10647,6 +11244,8 @@
       <w:r>
         <w:t>Load the resources into the RAM</w:t>
       </w:r>
+      <w:bookmarkStart w:id="10" w:name="_GoBack"/>
+      <w:bookmarkEnd w:id="10"/>
     </w:p>
     <w:p>
       <w:pPr>
@@ -10927,14 +11526,27 @@
             <w:r>
               <w:t xml:space="preserve"> of </w:t>
             </w:r>
-            <w:fldSimple w:instr=" NUMPAGES  ">
-              <w:r>
-                <w:rPr>
-                  <w:noProof/>
-                </w:rPr>
-                <w:t>30</w:t>
-              </w:r>
-            </w:fldSimple>
+            <w:r>
+              <w:fldChar w:fldCharType="begin"/>
+            </w:r>
+            <w:r>
+              <w:instrText xml:space="preserve"> NUMPAGES  </w:instrText>
+            </w:r>
+            <w:r>
+              <w:fldChar w:fldCharType="separate"/>
+            </w:r>
+            <w:r>
+              <w:rPr>
+                <w:noProof/>
+              </w:rPr>
+              <w:t>30</w:t>
+            </w:r>
+            <w:r>
+              <w:rPr>
+                <w:noProof/>
+              </w:rPr>
+              <w:fldChar w:fldCharType="end"/>
+            </w:r>
           </w:p>
         </w:sdtContent>
       </w:sdt>
@@ -14919,7 +15531,7 @@
   <w:style w:type="paragraph" w:default="1" w:styleId="Normal">
     <w:name w:val="Normal"/>
     <w:qFormat/>
-    <w:rsid w:val="00CD46FF"/>
+    <w:rsid w:val="00572001"/>
   </w:style>
   <w:style w:type="paragraph" w:styleId="Heading1">
     <w:name w:val="heading 1"/>
@@ -15040,7 +15652,7 @@
     <w:uiPriority w:val="1"/>
     <w:semiHidden/>
     <w:unhideWhenUsed/>
-    <w:rsid w:val="00CD46FF"/>
+    <w:rsid w:val="00572001"/>
   </w:style>
   <w:style w:type="table" w:default="1" w:styleId="TableNormal">
     <w:name w:val="Normal Table"/>
@@ -15062,7 +15674,7 @@
     <w:uiPriority w:val="99"/>
     <w:semiHidden/>
     <w:unhideWhenUsed/>
-    <w:rsid w:val="00CD46FF"/>
+    <w:rsid w:val="00572001"/>
   </w:style>
   <w:style w:type="character" w:customStyle="1" w:styleId="Heading1Char">
     <w:name w:val="Heading 1 Char"/>
@@ -16095,7 +16707,7 @@
 </file>
 
 <file path=customXml/itemProps1.xml><?xml version="1.0" encoding="utf-8"?>
-<ds:datastoreItem xmlns:ds="http://schemas.openxmlformats.org/officeDocument/2006/customXml" ds:itemID="{61A5331D-94DD-47DC-8D0E-C42C6E96167D}">
+<ds:datastoreItem xmlns:ds="http://schemas.openxmlformats.org/officeDocument/2006/customXml" ds:itemID="{DBBA8DDB-BC4B-4FF4-92D1-DB26FF803108}">
   <ds:schemaRefs>
     <ds:schemaRef ds:uri="http://schemas.openxmlformats.org/officeDocument/2006/bibliography"/>
   </ds:schemaRefs>

</xml_diff>